<commit_message>
New forms, working with inserting to a grid with the button, fixed message box, fixed grids
</commit_message>
<xml_diff>
--- a/CW_ThoughtsOutLoud/Documents/Бураков Алексей Б8119-09.03.04прогин(2).docx
+++ b/CW_ThoughtsOutLoud/Documents/Бураков Алексей Б8119-09.03.04прогин(2).docx
@@ -4994,7 +4994,6 @@
           <w:rFonts w:cs="Times New Roman"/>
           <w:sz w:val="28"/>
           <w:szCs w:val="28"/>
-          <w:lang w:val="en-US"/>
         </w:rPr>
         <w:t>“</w:t>
       </w:r>
@@ -6291,6 +6290,7 @@
                 <w:lang w:eastAsia="ru-RU"/>
               </w:rPr>
             </w:pPr>
+            <w:proofErr w:type="spellStart"/>
             <w:r>
               <w:rPr>
                 <w:rFonts w:eastAsia="Times New Roman" w:cs="Times New Roman"/>
@@ -6301,6 +6301,7 @@
               </w:rPr>
               <w:t>История_друга</w:t>
             </w:r>
+            <w:proofErr w:type="spellEnd"/>
           </w:p>
         </w:tc>
         <w:tc>
@@ -6810,17 +6811,38 @@
           <w:sz w:val="28"/>
           <w:szCs w:val="28"/>
         </w:rPr>
-        <w:t>й аудиофайлов</w:t>
-      </w:r>
+        <w:t xml:space="preserve">й </w:t>
+      </w:r>
+      <w:proofErr w:type="gramStart"/>
       <w:r>
         <w:rPr>
           <w:rFonts w:cs="Times New Roman"/>
           <w:color w:val="000000" w:themeColor="text1"/>
           <w:sz w:val="28"/>
           <w:szCs w:val="28"/>
+        </w:rPr>
+        <w:t>аудиофайлов</w:t>
+      </w:r>
+      <w:r>
+        <w:rPr>
+          <w:rFonts w:cs="Times New Roman"/>
+          <w:color w:val="000000" w:themeColor="text1"/>
+          <w:sz w:val="28"/>
+          <w:szCs w:val="28"/>
           <w:lang w:val="en-US"/>
         </w:rPr>
-        <w:t>[1];</w:t>
+        <w:t>[</w:t>
+      </w:r>
+      <w:proofErr w:type="gramEnd"/>
+      <w:r>
+        <w:rPr>
+          <w:rFonts w:cs="Times New Roman"/>
+          <w:color w:val="000000" w:themeColor="text1"/>
+          <w:sz w:val="28"/>
+          <w:szCs w:val="28"/>
+          <w:lang w:val="en-US"/>
+        </w:rPr>
+        <w:t>1];</w:t>
       </w:r>
     </w:p>
     <w:p>
@@ -7131,11 +7153,15 @@
     <w:p>
       <w:pPr>
         <w:pStyle w:val="1"/>
+        <w:numPr>
+          <w:ilvl w:val="0"/>
+          <w:numId w:val="17"/>
+        </w:numPr>
       </w:pPr>
       <w:bookmarkStart w:id="14" w:name="_Toc66436801"/>
       <w:r>
         <w:lastRenderedPageBreak/>
-        <w:t>2 Теоретическая часть</w:t>
+        <w:t>Теоретическая часть</w:t>
       </w:r>
       <w:bookmarkEnd w:id="14"/>
     </w:p>
@@ -7158,19 +7184,215 @@
         <w:jc w:val="both"/>
         <w:rPr>
           <w:rFonts w:cs="Times New Roman"/>
-          <w:color w:val="FF0000"/>
-          <w:sz w:val="28"/>
-          <w:szCs w:val="28"/>
-        </w:rPr>
-      </w:pPr>
-      <w:r>
-        <w:rPr>
-          <w:rFonts w:cs="Times New Roman"/>
-          <w:color w:val="FF0000"/>
-          <w:sz w:val="28"/>
-          <w:szCs w:val="28"/>
-        </w:rPr>
-        <w:t xml:space="preserve">Пишете обоснование выбора тех структур данных, которые будете описывать ниже. </w:t>
+          <w:sz w:val="28"/>
+          <w:szCs w:val="28"/>
+        </w:rPr>
+      </w:pPr>
+      <w:r>
+        <w:rPr>
+          <w:rFonts w:cs="Times New Roman"/>
+          <w:sz w:val="28"/>
+          <w:szCs w:val="28"/>
+        </w:rPr>
+        <w:t xml:space="preserve">Для эффективной работы со справочниками потребуются следующие структуры данных: </w:t>
+      </w:r>
+    </w:p>
+    <w:p>
+      <w:pPr>
+        <w:pStyle w:val="af1"/>
+        <w:numPr>
+          <w:ilvl w:val="0"/>
+          <w:numId w:val="18"/>
+        </w:numPr>
+        <w:spacing w:after="0" w:line="360" w:lineRule="auto"/>
+        <w:jc w:val="both"/>
+        <w:rPr>
+          <w:rFonts w:cs="Times New Roman"/>
+          <w:sz w:val="28"/>
+          <w:szCs w:val="28"/>
+        </w:rPr>
+      </w:pPr>
+      <w:r>
+        <w:rPr>
+          <w:rFonts w:cs="Times New Roman"/>
+          <w:sz w:val="28"/>
+          <w:szCs w:val="28"/>
+        </w:rPr>
+        <w:t>хеш-таблица для хранения данных справочников</w:t>
+      </w:r>
+      <w:r>
+        <w:rPr>
+          <w:rFonts w:cs="Times New Roman"/>
+          <w:sz w:val="28"/>
+          <w:szCs w:val="28"/>
+        </w:rPr>
+        <w:t xml:space="preserve">, временная сложность вставки, удаления и поиска по ключу </w:t>
+      </w:r>
+      <w:r>
+        <w:rPr>
+          <w:rFonts w:cs="Times New Roman"/>
+          <w:sz w:val="28"/>
+          <w:szCs w:val="28"/>
+        </w:rPr>
+        <w:t xml:space="preserve">равняется </w:t>
+      </w:r>
+      <w:proofErr w:type="gramStart"/>
+      <w:r>
+        <w:rPr>
+          <w:rFonts w:cs="Times New Roman"/>
+          <w:sz w:val="28"/>
+          <w:szCs w:val="28"/>
+        </w:rPr>
+        <w:t>O(</w:t>
+      </w:r>
+      <w:proofErr w:type="gramEnd"/>
+      <w:r>
+        <w:rPr>
+          <w:rFonts w:cs="Times New Roman"/>
+          <w:sz w:val="28"/>
+          <w:szCs w:val="28"/>
+        </w:rPr>
+        <w:t>1)</w:t>
+      </w:r>
+      <w:r>
+        <w:rPr>
+          <w:rFonts w:cs="Times New Roman"/>
+          <w:sz w:val="28"/>
+          <w:szCs w:val="28"/>
+        </w:rPr>
+        <w:t xml:space="preserve"> в среднем случае</w:t>
+      </w:r>
+      <w:r>
+        <w:rPr>
+          <w:rFonts w:cs="Times New Roman"/>
+          <w:sz w:val="28"/>
+          <w:szCs w:val="28"/>
+        </w:rPr>
+        <w:t>;</w:t>
+      </w:r>
+    </w:p>
+    <w:p>
+      <w:pPr>
+        <w:pStyle w:val="af1"/>
+        <w:numPr>
+          <w:ilvl w:val="0"/>
+          <w:numId w:val="18"/>
+        </w:numPr>
+        <w:spacing w:after="0" w:line="360" w:lineRule="auto"/>
+        <w:jc w:val="both"/>
+        <w:rPr>
+          <w:rFonts w:cs="Times New Roman"/>
+          <w:sz w:val="28"/>
+          <w:szCs w:val="28"/>
+        </w:rPr>
+      </w:pPr>
+      <w:r>
+        <w:rPr>
+          <w:rFonts w:cs="Times New Roman"/>
+          <w:sz w:val="28"/>
+          <w:szCs w:val="28"/>
+        </w:rPr>
+        <w:t>красно-чёрное дерево для поиска информации в справочнике</w:t>
+      </w:r>
+      <w:r>
+        <w:rPr>
+          <w:rFonts w:cs="Times New Roman"/>
+          <w:sz w:val="28"/>
+          <w:szCs w:val="28"/>
+        </w:rPr>
+        <w:t>, временная</w:t>
+      </w:r>
+      <w:r>
+        <w:rPr>
+          <w:rFonts w:cs="Times New Roman"/>
+          <w:sz w:val="28"/>
+          <w:szCs w:val="28"/>
+        </w:rPr>
+        <w:t xml:space="preserve"> сложность </w:t>
+      </w:r>
+      <w:r>
+        <w:rPr>
+          <w:rFonts w:cs="Times New Roman"/>
+          <w:sz w:val="28"/>
+          <w:szCs w:val="28"/>
+        </w:rPr>
+        <w:t xml:space="preserve">операций в котором равна </w:t>
+      </w:r>
+      <w:r>
+        <w:rPr>
+          <w:rFonts w:cs="Times New Roman"/>
+          <w:sz w:val="28"/>
+          <w:szCs w:val="28"/>
+        </w:rPr>
+        <w:t>O(</w:t>
+      </w:r>
+      <w:proofErr w:type="spellStart"/>
+      <w:r>
+        <w:rPr>
+          <w:rFonts w:cs="Times New Roman"/>
+          <w:sz w:val="28"/>
+          <w:szCs w:val="28"/>
+        </w:rPr>
+        <w:t>logN</w:t>
+      </w:r>
+      <w:proofErr w:type="spellEnd"/>
+      <w:r>
+        <w:rPr>
+          <w:rFonts w:cs="Times New Roman"/>
+          <w:sz w:val="28"/>
+          <w:szCs w:val="28"/>
+        </w:rPr>
+        <w:t>)</w:t>
+      </w:r>
+      <w:r>
+        <w:rPr>
+          <w:rFonts w:cs="Times New Roman"/>
+          <w:sz w:val="28"/>
+          <w:szCs w:val="28"/>
+        </w:rPr>
+        <w:t xml:space="preserve">, причём поиск по диапазону можно произвести за </w:t>
+      </w:r>
+      <w:r>
+        <w:rPr>
+          <w:rFonts w:cs="Times New Roman"/>
+          <w:sz w:val="28"/>
+          <w:szCs w:val="28"/>
+        </w:rPr>
+        <w:t>O(</w:t>
+      </w:r>
+      <w:proofErr w:type="spellStart"/>
+      <w:r>
+        <w:rPr>
+          <w:rFonts w:cs="Times New Roman"/>
+          <w:sz w:val="28"/>
+          <w:szCs w:val="28"/>
+        </w:rPr>
+        <w:t>logN</w:t>
+      </w:r>
+      <w:proofErr w:type="spellEnd"/>
+      <w:r>
+        <w:rPr>
+          <w:rFonts w:cs="Times New Roman"/>
+          <w:sz w:val="28"/>
+          <w:szCs w:val="28"/>
+        </w:rPr>
+        <w:t>)</w:t>
+      </w:r>
+      <w:r>
+        <w:rPr>
+          <w:rFonts w:cs="Times New Roman"/>
+          <w:sz w:val="28"/>
+          <w:szCs w:val="28"/>
+        </w:rPr>
+        <w:t>*2</w:t>
+      </w:r>
+      <w:r>
+        <w:rPr>
+          <w:rFonts w:cs="Times New Roman"/>
+          <w:sz w:val="28"/>
+          <w:szCs w:val="28"/>
+        </w:rPr>
+        <w:t>.</w:t>
       </w:r>
     </w:p>
     <w:p>
@@ -7202,28 +7424,118 @@
         <w:jc w:val="both"/>
         <w:rPr>
           <w:rFonts w:cs="Times New Roman"/>
-          <w:color w:val="FF0000"/>
-          <w:sz w:val="28"/>
-          <w:szCs w:val="28"/>
-        </w:rPr>
-      </w:pPr>
-      <w:r>
-        <w:rPr>
-          <w:rFonts w:cs="Times New Roman"/>
-          <w:color w:val="FF0000"/>
-          <w:sz w:val="28"/>
-          <w:szCs w:val="28"/>
-        </w:rPr>
-        <w:t>Теоретический материал, что такое ХТ</w:t>
-      </w:r>
-      <w:r>
-        <w:rPr>
-          <w:rFonts w:cs="Times New Roman"/>
-          <w:color w:val="FF0000"/>
-          <w:sz w:val="28"/>
-          <w:szCs w:val="28"/>
-        </w:rPr>
-        <w:t>.</w:t>
+          <w:sz w:val="28"/>
+          <w:szCs w:val="28"/>
+        </w:rPr>
+      </w:pPr>
+      <w:r>
+        <w:rPr>
+          <w:rFonts w:cs="Times New Roman"/>
+          <w:sz w:val="28"/>
+          <w:szCs w:val="28"/>
+        </w:rPr>
+        <w:t>Хеш-таблица</w:t>
+      </w:r>
+      <w:r>
+        <w:rPr>
+          <w:rFonts w:cs="Times New Roman"/>
+          <w:sz w:val="28"/>
+          <w:szCs w:val="28"/>
+        </w:rPr>
+        <w:t xml:space="preserve"> [1] </w:t>
+      </w:r>
+      <w:r>
+        <w:rPr>
+          <w:rFonts w:cs="Times New Roman"/>
+          <w:sz w:val="28"/>
+          <w:szCs w:val="28"/>
+        </w:rPr>
+        <w:t xml:space="preserve">представляет собой эффективную структуру данных для реализации словарей. Хеширование представляет из себя применение хеш-функции </w:t>
+      </w:r>
+      <w:r>
+        <w:rPr>
+          <w:rFonts w:cs="Times New Roman"/>
+          <w:sz w:val="28"/>
+          <w:szCs w:val="28"/>
+        </w:rPr>
+        <w:t xml:space="preserve">[1] </w:t>
+      </w:r>
+      <w:r>
+        <w:rPr>
+          <w:rFonts w:cs="Times New Roman"/>
+          <w:sz w:val="28"/>
+          <w:szCs w:val="28"/>
+        </w:rPr>
+        <w:t xml:space="preserve">на ключах, поступающих к ней на вход, и преобразовании множества этих ключей в ячейки хеш-таблицы. Хотя на поиск элемента в хеш-таблице может в наихудшем случае потребоваться </w:t>
+      </w:r>
+      <w:r>
+        <w:rPr>
+          <w:rFonts w:cs="Times New Roman"/>
+          <w:sz w:val="28"/>
+          <w:szCs w:val="28"/>
+          <w:lang w:val="en-US"/>
+        </w:rPr>
+        <w:t>O</w:t>
+      </w:r>
+      <w:r>
+        <w:rPr>
+          <w:rFonts w:cs="Times New Roman"/>
+          <w:sz w:val="28"/>
+          <w:szCs w:val="28"/>
+        </w:rPr>
+        <w:t>(</w:t>
+      </w:r>
+      <w:r>
+        <w:rPr>
+          <w:rFonts w:cs="Times New Roman"/>
+          <w:sz w:val="28"/>
+          <w:szCs w:val="28"/>
+          <w:lang w:val="en-US"/>
+        </w:rPr>
+        <w:t>n</w:t>
+      </w:r>
+      <w:r>
+        <w:rPr>
+          <w:rFonts w:cs="Times New Roman"/>
+          <w:sz w:val="28"/>
+          <w:szCs w:val="28"/>
+        </w:rPr>
+        <w:t xml:space="preserve">), </w:t>
+      </w:r>
+      <w:r>
+        <w:rPr>
+          <w:rFonts w:cs="Times New Roman"/>
+          <w:sz w:val="28"/>
+          <w:szCs w:val="28"/>
+        </w:rPr>
+        <w:t xml:space="preserve">на практике хеширование исключительно эффективно. При вполне обоснованных допущениях среднее время поиска элемента в хеш-таблице составляет </w:t>
+      </w:r>
+      <w:proofErr w:type="gramStart"/>
+      <w:r>
+        <w:rPr>
+          <w:rFonts w:cs="Times New Roman"/>
+          <w:sz w:val="28"/>
+          <w:szCs w:val="28"/>
+          <w:lang w:val="en-US"/>
+        </w:rPr>
+        <w:t>O</w:t>
+      </w:r>
+      <w:r>
+        <w:rPr>
+          <w:rFonts w:cs="Times New Roman"/>
+          <w:sz w:val="28"/>
+          <w:szCs w:val="28"/>
+        </w:rPr>
+        <w:t>(</w:t>
+      </w:r>
+      <w:proofErr w:type="gramEnd"/>
+      <w:r>
+        <w:rPr>
+          <w:rFonts w:cs="Times New Roman"/>
+          <w:sz w:val="28"/>
+          <w:szCs w:val="28"/>
+        </w:rPr>
+        <w:t>1).</w:t>
       </w:r>
     </w:p>
     <w:p>
@@ -7233,47 +7545,20 @@
         <w:jc w:val="both"/>
         <w:rPr>
           <w:rFonts w:cs="Times New Roman"/>
-          <w:color w:val="FF0000"/>
-          <w:sz w:val="28"/>
-          <w:szCs w:val="28"/>
-        </w:rPr>
-      </w:pPr>
-      <w:r>
-        <w:rPr>
-          <w:rFonts w:cs="Times New Roman"/>
-          <w:sz w:val="28"/>
-          <w:szCs w:val="28"/>
-        </w:rPr>
-        <w:t>Источник:</w:t>
-      </w:r>
-      <w:r>
-        <w:rPr>
-          <w:rFonts w:cs="Times New Roman"/>
-          <w:color w:val="FF0000"/>
-          <w:sz w:val="28"/>
-          <w:szCs w:val="28"/>
-        </w:rPr>
-        <w:t xml:space="preserve"> из какой </w:t>
-      </w:r>
-      <w:r>
-        <w:rPr>
-          <w:rFonts w:cs="Times New Roman"/>
-          <w:color w:val="FF0000"/>
-          <w:sz w:val="28"/>
-          <w:szCs w:val="28"/>
-          <w:u w:val="single"/>
-        </w:rPr>
-        <w:t>литературы</w:t>
-      </w:r>
-      <w:r>
-        <w:rPr>
-          <w:rFonts w:cs="Times New Roman"/>
-          <w:color w:val="FF0000"/>
-          <w:sz w:val="28"/>
-          <w:szCs w:val="28"/>
-        </w:rPr>
-        <w:t xml:space="preserve"> взяли информацию – этот источник потом перенесете в список литературы.</w:t>
-      </w:r>
+          <w:sz w:val="28"/>
+          <w:szCs w:val="28"/>
+        </w:rPr>
+      </w:pPr>
+    </w:p>
+    <w:p>
+      <w:pPr>
+        <w:pStyle w:val="31"/>
+      </w:pPr>
+      <w:bookmarkStart w:id="16" w:name="_Toc66436803"/>
+      <w:r>
+        <w:t>2.1.1 Хеш-функция</w:t>
+      </w:r>
+      <w:bookmarkEnd w:id="16"/>
     </w:p>
     <w:p>
       <w:pPr>
@@ -7282,20 +7567,20 @@
         <w:jc w:val="both"/>
         <w:rPr>
           <w:rFonts w:cs="Times New Roman"/>
-          <w:sz w:val="28"/>
-          <w:szCs w:val="28"/>
-        </w:rPr>
-      </w:pPr>
-    </w:p>
-    <w:p>
-      <w:pPr>
-        <w:pStyle w:val="31"/>
-      </w:pPr>
-      <w:bookmarkStart w:id="16" w:name="_Toc66436803"/>
-      <w:r>
-        <w:t>2.1.1 Хеш-функция</w:t>
-      </w:r>
-      <w:bookmarkEnd w:id="16"/>
+          <w:color w:val="FF0000"/>
+          <w:sz w:val="28"/>
+          <w:szCs w:val="28"/>
+        </w:rPr>
+      </w:pPr>
+      <w:r>
+        <w:rPr>
+          <w:rFonts w:cs="Times New Roman"/>
+          <w:color w:val="FF0000"/>
+          <w:sz w:val="28"/>
+          <w:szCs w:val="28"/>
+        </w:rPr>
+        <w:t>Теоретический материал, что такое ХФ.</w:t>
+      </w:r>
     </w:p>
     <w:p>
       <w:pPr>
@@ -7316,7 +7601,35 @@
           <w:sz w:val="28"/>
           <w:szCs w:val="28"/>
         </w:rPr>
-        <w:t>Теоретический материал, что такое ХФ.</w:t>
+        <w:t xml:space="preserve">Источник: </w:t>
+      </w:r>
+      <w:r>
+        <w:rPr>
+          <w:rFonts w:cs="Times New Roman"/>
+          <w:color w:val="FF0000"/>
+          <w:sz w:val="28"/>
+          <w:szCs w:val="28"/>
+        </w:rPr>
+        <w:t xml:space="preserve">из какой </w:t>
+      </w:r>
+      <w:r>
+        <w:rPr>
+          <w:rFonts w:cs="Times New Roman"/>
+          <w:color w:val="FF0000"/>
+          <w:sz w:val="28"/>
+          <w:szCs w:val="28"/>
+          <w:u w:val="single"/>
+        </w:rPr>
+        <w:t>литературы</w:t>
+      </w:r>
+      <w:r>
+        <w:rPr>
+          <w:rFonts w:cs="Times New Roman"/>
+          <w:color w:val="FF0000"/>
+          <w:sz w:val="28"/>
+          <w:szCs w:val="28"/>
+        </w:rPr>
+        <w:t xml:space="preserve"> взяли информацию – этот источник потом перенесете в список литературы.</w:t>
       </w:r>
     </w:p>
     <w:p>
@@ -7334,38 +7647,11 @@
       <w:r>
         <w:rPr>
           <w:rFonts w:cs="Times New Roman"/>
-          <w:sz w:val="28"/>
-          <w:szCs w:val="28"/>
-        </w:rPr>
-        <w:t>Источник:</w:t>
-      </w:r>
-      <w:r>
-        <w:rPr>
-          <w:rFonts w:cs="Times New Roman"/>
           <w:color w:val="FF0000"/>
           <w:sz w:val="28"/>
           <w:szCs w:val="28"/>
         </w:rPr>
-        <w:t xml:space="preserve"> из какой </w:t>
-      </w:r>
-      <w:r>
-        <w:rPr>
-          <w:rFonts w:cs="Times New Roman"/>
-          <w:color w:val="FF0000"/>
-          <w:sz w:val="28"/>
-          <w:szCs w:val="28"/>
-          <w:u w:val="single"/>
-        </w:rPr>
-        <w:t>литературы</w:t>
-      </w:r>
-      <w:r>
-        <w:rPr>
-          <w:rFonts w:cs="Times New Roman"/>
-          <w:color w:val="FF0000"/>
-          <w:sz w:val="28"/>
-          <w:szCs w:val="28"/>
-        </w:rPr>
-        <w:t xml:space="preserve"> взяли информацию – этот источник потом перенесете в список литературы.</w:t>
+        <w:t>Теоретический материал про метод хеширования, который у вас по заданию (метод деления или метод умножения).</w:t>
       </w:r>
     </w:p>
     <w:p>
@@ -7387,7 +7673,7 @@
           <w:sz w:val="28"/>
           <w:szCs w:val="28"/>
         </w:rPr>
-        <w:t>Теоретический материал про метод хеширования, который у вас по заданию (метод деления или метод умножения).</w:t>
+        <w:t>Пример на тех записях, которые приводили в анализе (подобрать такой, где значения ХФ одинаковые) -&gt; подводите к коллизии + указываете, какие методы разрешения коллизий существуют и в следующем параграфе пишете про свой по заданию.</w:t>
       </w:r>
     </w:p>
     <w:p>
@@ -7409,27 +7695,7 @@
           <w:sz w:val="28"/>
           <w:szCs w:val="28"/>
         </w:rPr>
-        <w:t>Пример на тех записях, которые приводили в анализе (подобрать такой, где значения ХФ одинаковые) -&gt; подводите к коллизии + указываете, какие методы разрешения коллизий существуют и в следующем параграфе пишете про свой по заданию.</w:t>
-      </w:r>
-    </w:p>
-    <w:p>
-      <w:pPr>
-        <w:spacing w:after="0" w:line="360" w:lineRule="auto"/>
-        <w:ind w:firstLine="709"/>
-        <w:jc w:val="both"/>
-        <w:rPr>
-          <w:rFonts w:cs="Times New Roman"/>
-          <w:color w:val="FF0000"/>
-          <w:sz w:val="28"/>
-          <w:szCs w:val="28"/>
-        </w:rPr>
-      </w:pPr>
-      <w:r>
-        <w:rPr>
-          <w:rFonts w:cs="Times New Roman"/>
-          <w:sz w:val="28"/>
-          <w:szCs w:val="28"/>
-        </w:rPr>
+        <w:lastRenderedPageBreak/>
         <w:t>Источник:</w:t>
       </w:r>
       <w:r>
@@ -7552,6 +7818,7 @@
       <w:r>
         <w:rPr>
           <w:rFonts w:cs="Times New Roman"/>
+          <w:color w:val="FF0000"/>
           <w:sz w:val="28"/>
           <w:szCs w:val="28"/>
         </w:rPr>
@@ -7627,7 +7894,6 @@
           <w:sz w:val="28"/>
           <w:szCs w:val="28"/>
         </w:rPr>
-        <w:lastRenderedPageBreak/>
         <w:t>Если у вас метод цепочек, то добавляете параграф про вашу цепочку (см. ниже).</w:t>
       </w:r>
     </w:p>
@@ -8090,7 +8356,27 @@
           <w:sz w:val="28"/>
           <w:szCs w:val="28"/>
         </w:rPr>
-        <w:t>перечисляете что (см. задачи в анализе), и какие проверки должны выполняться для каждой функции (например, при добавлении дублирующей информации и т.д.)</w:t>
+        <w:t xml:space="preserve">перечисляете что (см. задачи в анализе), и какие проверки должны выполняться для каждой функции (например, при добавлении дублирующей информации и </w:t>
+      </w:r>
+      <w:proofErr w:type="gramStart"/>
+      <w:r>
+        <w:rPr>
+          <w:rFonts w:cs="Times New Roman"/>
+          <w:color w:val="FF0000"/>
+          <w:sz w:val="28"/>
+          <w:szCs w:val="28"/>
+        </w:rPr>
+        <w:t>т.д.</w:t>
+      </w:r>
+      <w:proofErr w:type="gramEnd"/>
+      <w:r>
+        <w:rPr>
+          <w:rFonts w:cs="Times New Roman"/>
+          <w:color w:val="FF0000"/>
+          <w:sz w:val="28"/>
+          <w:szCs w:val="28"/>
+        </w:rPr>
+        <w:t>)</w:t>
       </w:r>
     </w:p>
     <w:p>
@@ -8282,7 +8568,27 @@
           <w:sz w:val="28"/>
           <w:szCs w:val="28"/>
         </w:rPr>
-        <w:t>поля отдельно, чем представляется объект (т.е. то, что пользователь добавляет в оконном интерфейсе)</w:t>
+        <w:t>поля отдельно, чем представляется объект (</w:t>
+      </w:r>
+      <w:proofErr w:type="gramStart"/>
+      <w:r>
+        <w:rPr>
+          <w:rFonts w:cs="Times New Roman"/>
+          <w:color w:val="FF0000"/>
+          <w:sz w:val="28"/>
+          <w:szCs w:val="28"/>
+        </w:rPr>
+        <w:t>т.е.</w:t>
+      </w:r>
+      <w:proofErr w:type="gramEnd"/>
+      <w:r>
+        <w:rPr>
+          <w:rFonts w:cs="Times New Roman"/>
+          <w:color w:val="FF0000"/>
+          <w:sz w:val="28"/>
+          <w:szCs w:val="28"/>
+        </w:rPr>
+        <w:t xml:space="preserve"> то, что пользователь добавляет в оконном интерфейсе)</w:t>
       </w:r>
     </w:p>
     <w:p>
@@ -8380,7 +8686,27 @@
           <w:sz w:val="28"/>
           <w:szCs w:val="28"/>
         </w:rPr>
-        <w:t>поля отдельно, чем представляется объект (т.е. то, что пользователь добавляет в оконном интерфейсе)</w:t>
+        <w:t>поля отдельно, чем представляется объект (</w:t>
+      </w:r>
+      <w:proofErr w:type="gramStart"/>
+      <w:r>
+        <w:rPr>
+          <w:rFonts w:cs="Times New Roman"/>
+          <w:color w:val="FF0000"/>
+          <w:sz w:val="28"/>
+          <w:szCs w:val="28"/>
+        </w:rPr>
+        <w:t>т.е.</w:t>
+      </w:r>
+      <w:proofErr w:type="gramEnd"/>
+      <w:r>
+        <w:rPr>
+          <w:rFonts w:cs="Times New Roman"/>
+          <w:color w:val="FF0000"/>
+          <w:sz w:val="28"/>
+          <w:szCs w:val="28"/>
+        </w:rPr>
+        <w:t xml:space="preserve"> то, что пользователь добавляет в оконном интерфейсе)</w:t>
       </w:r>
     </w:p>
     <w:p>
@@ -8593,7 +8919,27 @@
           <w:sz w:val="28"/>
           <w:szCs w:val="28"/>
         </w:rPr>
-        <w:t>Пишете, какой должен быть интерфейс (оконный и т.д.).</w:t>
+        <w:t xml:space="preserve">Пишете, какой должен быть интерфейс (оконный и </w:t>
+      </w:r>
+      <w:proofErr w:type="gramStart"/>
+      <w:r>
+        <w:rPr>
+          <w:rFonts w:cs="Times New Roman"/>
+          <w:color w:val="FF0000"/>
+          <w:sz w:val="28"/>
+          <w:szCs w:val="28"/>
+        </w:rPr>
+        <w:t>т.д.</w:t>
+      </w:r>
+      <w:proofErr w:type="gramEnd"/>
+      <w:r>
+        <w:rPr>
+          <w:rFonts w:cs="Times New Roman"/>
+          <w:color w:val="FF0000"/>
+          <w:sz w:val="28"/>
+          <w:szCs w:val="28"/>
+        </w:rPr>
+        <w:t>).</w:t>
       </w:r>
     </w:p>
     <w:p>
@@ -8615,7 +8961,27 @@
           <w:sz w:val="28"/>
           <w:szCs w:val="28"/>
         </w:rPr>
-        <w:t xml:space="preserve">На каком языке и т.д. </w:t>
+        <w:t xml:space="preserve">На каком языке и </w:t>
+      </w:r>
+      <w:proofErr w:type="gramStart"/>
+      <w:r>
+        <w:rPr>
+          <w:rFonts w:cs="Times New Roman"/>
+          <w:color w:val="FF0000"/>
+          <w:sz w:val="28"/>
+          <w:szCs w:val="28"/>
+        </w:rPr>
+        <w:t>т.д.</w:t>
+      </w:r>
+      <w:proofErr w:type="gramEnd"/>
+      <w:r>
+        <w:rPr>
+          <w:rFonts w:cs="Times New Roman"/>
+          <w:color w:val="FF0000"/>
+          <w:sz w:val="28"/>
+          <w:szCs w:val="28"/>
+        </w:rPr>
+        <w:t xml:space="preserve"> </w:t>
       </w:r>
     </w:p>
     <w:p>
@@ -9088,7 +9454,27 @@
           <w:sz w:val="28"/>
           <w:szCs w:val="28"/>
         </w:rPr>
-        <w:t>Тестируете по методу черного ящика, т.е. функционал. Рисуете, например, такую табличку:</w:t>
+        <w:t xml:space="preserve">Тестируете по методу черного ящика, </w:t>
+      </w:r>
+      <w:proofErr w:type="gramStart"/>
+      <w:r>
+        <w:rPr>
+          <w:rFonts w:cs="Times New Roman"/>
+          <w:color w:val="FF0000"/>
+          <w:sz w:val="28"/>
+          <w:szCs w:val="28"/>
+        </w:rPr>
+        <w:t>т.е.</w:t>
+      </w:r>
+      <w:proofErr w:type="gramEnd"/>
+      <w:r>
+        <w:rPr>
+          <w:rFonts w:cs="Times New Roman"/>
+          <w:color w:val="FF0000"/>
+          <w:sz w:val="28"/>
+          <w:szCs w:val="28"/>
+        </w:rPr>
+        <w:t xml:space="preserve"> функционал. Рисуете, например, такую табличку:</w:t>
       </w:r>
     </w:p>
     <w:tbl>
@@ -10561,7 +10947,25 @@
           <w:sz w:val="28"/>
           <w:szCs w:val="28"/>
         </w:rPr>
-        <w:t>и т.д. для остальных функций</w:t>
+        <w:t xml:space="preserve">и </w:t>
+      </w:r>
+      <w:proofErr w:type="gramStart"/>
+      <w:r>
+        <w:rPr>
+          <w:color w:val="FF0000"/>
+          <w:sz w:val="28"/>
+          <w:szCs w:val="28"/>
+        </w:rPr>
+        <w:t>т.д.</w:t>
+      </w:r>
+      <w:proofErr w:type="gramEnd"/>
+      <w:r>
+        <w:rPr>
+          <w:color w:val="FF0000"/>
+          <w:sz w:val="28"/>
+          <w:szCs w:val="28"/>
+        </w:rPr>
+        <w:t xml:space="preserve"> для остальных функций</w:t>
       </w:r>
     </w:p>
     <w:p>
@@ -10864,8 +11268,9 @@
           <w:szCs w:val="28"/>
           <w:lang w:eastAsia="ru-RU"/>
         </w:rPr>
-        <w:t xml:space="preserve"> и т.д</w:t>
-      </w:r>
+        <w:t xml:space="preserve"> и </w:t>
+      </w:r>
+      <w:proofErr w:type="gramStart"/>
       <w:r>
         <w:rPr>
           <w:rFonts w:eastAsia="Times New Roman" w:cs="Times New Roman"/>
@@ -10874,8 +11279,19 @@
           <w:szCs w:val="28"/>
           <w:lang w:eastAsia="ru-RU"/>
         </w:rPr>
+        <w:t>т.д</w:t>
+      </w:r>
+      <w:r>
+        <w:rPr>
+          <w:rFonts w:eastAsia="Times New Roman" w:cs="Times New Roman"/>
+          <w:color w:val="FF0000"/>
+          <w:sz w:val="28"/>
+          <w:szCs w:val="28"/>
+          <w:lang w:eastAsia="ru-RU"/>
+        </w:rPr>
         <w:t>.</w:t>
       </w:r>
+      <w:proofErr w:type="gramEnd"/>
     </w:p>
     <w:p>
       <w:pPr>
@@ -10927,74 +11343,331 @@
     </w:p>
     <w:p>
       <w:pPr>
+        <w:pStyle w:val="af1"/>
+        <w:numPr>
+          <w:ilvl w:val="0"/>
+          <w:numId w:val="20"/>
+        </w:numPr>
         <w:spacing w:after="0" w:line="360" w:lineRule="auto"/>
-        <w:ind w:firstLine="709"/>
         <w:jc w:val="both"/>
         <w:rPr>
           <w:rFonts w:eastAsia="Times New Roman" w:cs="Times New Roman"/>
-          <w:color w:val="FF0000"/>
-          <w:sz w:val="28"/>
-          <w:szCs w:val="28"/>
-          <w:lang w:eastAsia="ru-RU"/>
-        </w:rPr>
-      </w:pPr>
-      <w:r>
-        <w:rPr>
-          <w:rFonts w:eastAsia="Times New Roman" w:cs="Times New Roman"/>
-          <w:color w:val="FF0000"/>
-          <w:sz w:val="28"/>
-          <w:szCs w:val="28"/>
-          <w:lang w:eastAsia="ru-RU"/>
-        </w:rPr>
-        <w:t>википедия – не является авторитетным источником</w:t>
-      </w:r>
-    </w:p>
-    <w:p>
-      <w:pPr>
+          <w:color w:val="000000" w:themeColor="text1"/>
+          <w:sz w:val="28"/>
+          <w:szCs w:val="28"/>
+          <w:lang w:eastAsia="ru-RU"/>
+        </w:rPr>
+      </w:pPr>
+      <w:r>
+        <w:rPr>
+          <w:rFonts w:eastAsia="Times New Roman" w:cs="Times New Roman"/>
+          <w:color w:val="000000" w:themeColor="text1"/>
+          <w:sz w:val="28"/>
+          <w:szCs w:val="28"/>
+          <w:lang w:eastAsia="ru-RU"/>
+        </w:rPr>
+        <w:t xml:space="preserve">Томас Х. </w:t>
+      </w:r>
+      <w:proofErr w:type="spellStart"/>
+      <w:r>
+        <w:rPr>
+          <w:rFonts w:eastAsia="Times New Roman" w:cs="Times New Roman"/>
+          <w:color w:val="000000" w:themeColor="text1"/>
+          <w:sz w:val="28"/>
+          <w:szCs w:val="28"/>
+          <w:lang w:eastAsia="ru-RU"/>
+        </w:rPr>
+        <w:t>Кормен</w:t>
+      </w:r>
+      <w:proofErr w:type="spellEnd"/>
+      <w:r>
+        <w:rPr>
+          <w:rFonts w:eastAsia="Times New Roman" w:cs="Times New Roman"/>
+          <w:color w:val="000000" w:themeColor="text1"/>
+          <w:sz w:val="28"/>
+          <w:szCs w:val="28"/>
+          <w:lang w:eastAsia="ru-RU"/>
+        </w:rPr>
+        <w:t xml:space="preserve">, Чарльз И. </w:t>
+      </w:r>
+      <w:proofErr w:type="spellStart"/>
+      <w:r>
+        <w:rPr>
+          <w:rFonts w:eastAsia="Times New Roman" w:cs="Times New Roman"/>
+          <w:color w:val="000000" w:themeColor="text1"/>
+          <w:sz w:val="28"/>
+          <w:szCs w:val="28"/>
+          <w:lang w:eastAsia="ru-RU"/>
+        </w:rPr>
+        <w:t>Лейзерсон</w:t>
+      </w:r>
+      <w:proofErr w:type="spellEnd"/>
+      <w:r>
+        <w:rPr>
+          <w:rFonts w:eastAsia="Times New Roman" w:cs="Times New Roman"/>
+          <w:color w:val="000000" w:themeColor="text1"/>
+          <w:sz w:val="28"/>
+          <w:szCs w:val="28"/>
+          <w:lang w:eastAsia="ru-RU"/>
+        </w:rPr>
+        <w:t xml:space="preserve">, Рональд Л. </w:t>
+      </w:r>
+      <w:proofErr w:type="spellStart"/>
+      <w:r>
+        <w:rPr>
+          <w:rFonts w:eastAsia="Times New Roman" w:cs="Times New Roman"/>
+          <w:color w:val="000000" w:themeColor="text1"/>
+          <w:sz w:val="28"/>
+          <w:szCs w:val="28"/>
+          <w:lang w:eastAsia="ru-RU"/>
+        </w:rPr>
+        <w:t>Ривест</w:t>
+      </w:r>
+      <w:proofErr w:type="spellEnd"/>
+      <w:r>
+        <w:rPr>
+          <w:rFonts w:eastAsia="Times New Roman" w:cs="Times New Roman"/>
+          <w:color w:val="000000" w:themeColor="text1"/>
+          <w:sz w:val="28"/>
+          <w:szCs w:val="28"/>
+          <w:lang w:eastAsia="ru-RU"/>
+        </w:rPr>
+        <w:t>, Клиффорд Штайн. Алгоритмы: построение и анализ, 3-е изд.: Пер. с англ. – М.: ООО «</w:t>
+      </w:r>
+      <w:proofErr w:type="gramStart"/>
+      <w:r>
+        <w:rPr>
+          <w:rFonts w:eastAsia="Times New Roman" w:cs="Times New Roman"/>
+          <w:color w:val="000000" w:themeColor="text1"/>
+          <w:sz w:val="28"/>
+          <w:szCs w:val="28"/>
+          <w:lang w:eastAsia="ru-RU"/>
+        </w:rPr>
+        <w:t>И.Д.</w:t>
+      </w:r>
+      <w:proofErr w:type="gramEnd"/>
+      <w:r>
+        <w:rPr>
+          <w:rFonts w:eastAsia="Times New Roman" w:cs="Times New Roman"/>
+          <w:color w:val="000000" w:themeColor="text1"/>
+          <w:sz w:val="28"/>
+          <w:szCs w:val="28"/>
+          <w:lang w:eastAsia="ru-RU"/>
+        </w:rPr>
+        <w:t xml:space="preserve"> Вильямс», 2013. – 1328 с.: ил. </w:t>
+      </w:r>
+      <w:proofErr w:type="spellStart"/>
+      <w:r>
+        <w:rPr>
+          <w:rFonts w:eastAsia="Times New Roman" w:cs="Times New Roman"/>
+          <w:color w:val="000000" w:themeColor="text1"/>
+          <w:sz w:val="28"/>
+          <w:szCs w:val="28"/>
+          <w:lang w:eastAsia="ru-RU"/>
+        </w:rPr>
+        <w:t>парал</w:t>
+      </w:r>
+      <w:proofErr w:type="spellEnd"/>
+      <w:r>
+        <w:rPr>
+          <w:rFonts w:eastAsia="Times New Roman" w:cs="Times New Roman"/>
+          <w:color w:val="000000" w:themeColor="text1"/>
+          <w:sz w:val="28"/>
+          <w:szCs w:val="28"/>
+          <w:lang w:eastAsia="ru-RU"/>
+        </w:rPr>
+        <w:t xml:space="preserve">. </w:t>
+      </w:r>
+      <w:proofErr w:type="spellStart"/>
+      <w:r>
+        <w:rPr>
+          <w:rFonts w:eastAsia="Times New Roman" w:cs="Times New Roman"/>
+          <w:color w:val="000000" w:themeColor="text1"/>
+          <w:sz w:val="28"/>
+          <w:szCs w:val="28"/>
+          <w:lang w:eastAsia="ru-RU"/>
+        </w:rPr>
+        <w:t>тит</w:t>
+      </w:r>
+      <w:proofErr w:type="spellEnd"/>
+      <w:r>
+        <w:rPr>
+          <w:rFonts w:eastAsia="Times New Roman" w:cs="Times New Roman"/>
+          <w:color w:val="000000" w:themeColor="text1"/>
+          <w:sz w:val="28"/>
+          <w:szCs w:val="28"/>
+          <w:lang w:eastAsia="ru-RU"/>
+        </w:rPr>
+        <w:t>. англ.</w:t>
+      </w:r>
+    </w:p>
+    <w:p>
+      <w:pPr>
+        <w:pStyle w:val="af1"/>
+        <w:numPr>
+          <w:ilvl w:val="0"/>
+          <w:numId w:val="20"/>
+        </w:numPr>
         <w:spacing w:after="0" w:line="360" w:lineRule="auto"/>
-        <w:ind w:firstLine="709"/>
         <w:jc w:val="both"/>
         <w:rPr>
           <w:rFonts w:eastAsia="Times New Roman" w:cs="Times New Roman"/>
-          <w:color w:val="FF0000"/>
-          <w:sz w:val="28"/>
-          <w:szCs w:val="28"/>
-          <w:lang w:eastAsia="ru-RU"/>
-        </w:rPr>
-      </w:pPr>
-      <w:r>
-        <w:rPr>
-          <w:rFonts w:eastAsia="Times New Roman" w:cs="Times New Roman"/>
-          <w:color w:val="FF0000"/>
-          <w:sz w:val="28"/>
-          <w:szCs w:val="28"/>
-          <w:lang w:eastAsia="ru-RU"/>
-        </w:rPr>
-        <w:t>ссылки на книжки, из которых брали информацию теоретической части</w:t>
-      </w:r>
-    </w:p>
-    <w:p>
-      <w:pPr>
+          <w:color w:val="000000" w:themeColor="text1"/>
+          <w:sz w:val="28"/>
+          <w:szCs w:val="28"/>
+          <w:lang w:eastAsia="ru-RU"/>
+        </w:rPr>
+      </w:pPr>
+      <w:proofErr w:type="spellStart"/>
+      <w:r>
+        <w:rPr>
+          <w:rFonts w:eastAsia="Times New Roman" w:cs="Times New Roman"/>
+          <w:color w:val="000000" w:themeColor="text1"/>
+          <w:sz w:val="28"/>
+          <w:szCs w:val="28"/>
+          <w:lang w:eastAsia="ru-RU"/>
+        </w:rPr>
+        <w:t>Кормен</w:t>
+      </w:r>
+      <w:proofErr w:type="spellEnd"/>
+      <w:r>
+        <w:rPr>
+          <w:rFonts w:eastAsia="Times New Roman" w:cs="Times New Roman"/>
+          <w:color w:val="000000" w:themeColor="text1"/>
+          <w:sz w:val="28"/>
+          <w:szCs w:val="28"/>
+          <w:lang w:eastAsia="ru-RU"/>
+        </w:rPr>
+        <w:t xml:space="preserve">, Т., </w:t>
+      </w:r>
+      <w:proofErr w:type="spellStart"/>
+      <w:r>
+        <w:rPr>
+          <w:rFonts w:eastAsia="Times New Roman" w:cs="Times New Roman"/>
+          <w:color w:val="000000" w:themeColor="text1"/>
+          <w:sz w:val="28"/>
+          <w:szCs w:val="28"/>
+          <w:lang w:eastAsia="ru-RU"/>
+        </w:rPr>
+        <w:t>Лейзерсон</w:t>
+      </w:r>
+      <w:proofErr w:type="spellEnd"/>
+      <w:r>
+        <w:rPr>
+          <w:rFonts w:eastAsia="Times New Roman" w:cs="Times New Roman"/>
+          <w:color w:val="000000" w:themeColor="text1"/>
+          <w:sz w:val="28"/>
+          <w:szCs w:val="28"/>
+          <w:lang w:eastAsia="ru-RU"/>
+        </w:rPr>
+        <w:t xml:space="preserve">, Ч., </w:t>
+      </w:r>
+      <w:proofErr w:type="spellStart"/>
+      <w:r>
+        <w:rPr>
+          <w:rFonts w:eastAsia="Times New Roman" w:cs="Times New Roman"/>
+          <w:color w:val="000000" w:themeColor="text1"/>
+          <w:sz w:val="28"/>
+          <w:szCs w:val="28"/>
+          <w:lang w:eastAsia="ru-RU"/>
+        </w:rPr>
+        <w:t>Ривест</w:t>
+      </w:r>
+      <w:proofErr w:type="spellEnd"/>
+      <w:r>
+        <w:rPr>
+          <w:rFonts w:eastAsia="Times New Roman" w:cs="Times New Roman"/>
+          <w:color w:val="000000" w:themeColor="text1"/>
+          <w:sz w:val="28"/>
+          <w:szCs w:val="28"/>
+          <w:lang w:eastAsia="ru-RU"/>
+        </w:rPr>
+        <w:t>, Р., Штайн, К. // Алгоритмы:</w:t>
+      </w:r>
+    </w:p>
+    <w:p>
+      <w:pPr>
+        <w:pStyle w:val="af1"/>
         <w:spacing w:after="0" w:line="360" w:lineRule="auto"/>
-        <w:ind w:firstLine="709"/>
+        <w:ind w:left="1069"/>
         <w:jc w:val="both"/>
         <w:rPr>
           <w:rFonts w:eastAsia="Times New Roman" w:cs="Times New Roman"/>
-          <w:color w:val="FF0000"/>
-          <w:sz w:val="28"/>
-          <w:szCs w:val="28"/>
-          <w:lang w:eastAsia="ru-RU"/>
-        </w:rPr>
-      </w:pPr>
-      <w:r>
-        <w:rPr>
-          <w:rFonts w:eastAsia="Times New Roman" w:cs="Times New Roman"/>
-          <w:color w:val="FF0000"/>
-          <w:sz w:val="28"/>
-          <w:szCs w:val="28"/>
-          <w:lang w:eastAsia="ru-RU"/>
-        </w:rPr>
-        <w:t>+ где брали описание uml-диаграмм, например</w:t>
+          <w:color w:val="000000" w:themeColor="text1"/>
+          <w:sz w:val="28"/>
+          <w:szCs w:val="28"/>
+          <w:lang w:eastAsia="ru-RU"/>
+        </w:rPr>
+      </w:pPr>
+      <w:r>
+        <w:rPr>
+          <w:rFonts w:eastAsia="Times New Roman" w:cs="Times New Roman"/>
+          <w:color w:val="000000" w:themeColor="text1"/>
+          <w:sz w:val="28"/>
+          <w:szCs w:val="28"/>
+          <w:lang w:eastAsia="ru-RU"/>
+        </w:rPr>
+        <w:t>построение и анализ / Под ред. И. В. Красикова.</w:t>
+      </w:r>
+      <w:r>
+        <w:rPr>
+          <w:rFonts w:eastAsia="Times New Roman" w:cs="Times New Roman"/>
+          <w:color w:val="000000" w:themeColor="text1"/>
+          <w:sz w:val="28"/>
+          <w:szCs w:val="28"/>
+          <w:lang w:eastAsia="ru-RU"/>
+        </w:rPr>
+        <w:t xml:space="preserve"> – </w:t>
+      </w:r>
+      <w:r>
+        <w:rPr>
+          <w:rFonts w:eastAsia="Times New Roman" w:cs="Times New Roman"/>
+          <w:color w:val="000000" w:themeColor="text1"/>
+          <w:sz w:val="28"/>
+          <w:szCs w:val="28"/>
+          <w:lang w:eastAsia="ru-RU"/>
+        </w:rPr>
+        <w:t>2-е изд.</w:t>
+      </w:r>
+      <w:r>
+        <w:rPr>
+          <w:rFonts w:eastAsia="Times New Roman" w:cs="Times New Roman"/>
+          <w:color w:val="000000" w:themeColor="text1"/>
+          <w:sz w:val="28"/>
+          <w:szCs w:val="28"/>
+          <w:lang w:eastAsia="ru-RU"/>
+        </w:rPr>
+        <w:t xml:space="preserve"> –</w:t>
+      </w:r>
+      <w:r>
+        <w:rPr>
+          <w:rFonts w:eastAsia="Times New Roman" w:cs="Times New Roman"/>
+          <w:color w:val="000000" w:themeColor="text1"/>
+          <w:sz w:val="28"/>
+          <w:szCs w:val="28"/>
+          <w:lang w:eastAsia="ru-RU"/>
+        </w:rPr>
+        <w:t xml:space="preserve"> М.: Вильямс, 2005.</w:t>
+      </w:r>
+      <w:r>
+        <w:rPr>
+          <w:rFonts w:eastAsia="Times New Roman" w:cs="Times New Roman"/>
+          <w:color w:val="000000" w:themeColor="text1"/>
+          <w:sz w:val="28"/>
+          <w:szCs w:val="28"/>
+          <w:lang w:eastAsia="ru-RU"/>
+        </w:rPr>
+        <w:t xml:space="preserve"> – </w:t>
+      </w:r>
+      <w:r>
+        <w:rPr>
+          <w:rFonts w:eastAsia="Times New Roman" w:cs="Times New Roman"/>
+          <w:color w:val="000000" w:themeColor="text1"/>
+          <w:sz w:val="28"/>
+          <w:szCs w:val="28"/>
+          <w:lang w:eastAsia="ru-RU"/>
+        </w:rPr>
+        <w:t>1296 с.</w:t>
       </w:r>
     </w:p>
     <w:sectPr>
@@ -11750,6 +12423,273 @@
     </w:lvl>
   </w:abstractNum>
   <w:abstractNum w:abstractNumId="6" w15:restartNumberingAfterBreak="0">
+    <w:nsid w:val="2A1C2BFA"/>
+    <w:multiLevelType w:val="hybridMultilevel"/>
+    <w:tmpl w:val="8F38F94C"/>
+    <w:lvl w:ilvl="0" w:tplc="70A87682">
+      <w:start w:val="1"/>
+      <w:numFmt w:val="decimal"/>
+      <w:lvlText w:val="%1."/>
+      <w:lvlJc w:val="right"/>
+      <w:pPr>
+        <w:ind w:left="1069" w:hanging="360"/>
+      </w:pPr>
+      <w:rPr>
+        <w:rFonts w:hint="default"/>
+      </w:rPr>
+    </w:lvl>
+    <w:lvl w:ilvl="1" w:tplc="04190019" w:tentative="1">
+      <w:start w:val="1"/>
+      <w:numFmt w:val="lowerLetter"/>
+      <w:lvlText w:val="%2."/>
+      <w:lvlJc w:val="left"/>
+      <w:pPr>
+        <w:ind w:left="1440" w:hanging="360"/>
+      </w:pPr>
+    </w:lvl>
+    <w:lvl w:ilvl="2" w:tplc="0419001B" w:tentative="1">
+      <w:start w:val="1"/>
+      <w:numFmt w:val="lowerRoman"/>
+      <w:lvlText w:val="%3."/>
+      <w:lvlJc w:val="right"/>
+      <w:pPr>
+        <w:ind w:left="2160" w:hanging="180"/>
+      </w:pPr>
+    </w:lvl>
+    <w:lvl w:ilvl="3" w:tplc="0419000F" w:tentative="1">
+      <w:start w:val="1"/>
+      <w:numFmt w:val="decimal"/>
+      <w:lvlText w:val="%4."/>
+      <w:lvlJc w:val="left"/>
+      <w:pPr>
+        <w:ind w:left="2880" w:hanging="360"/>
+      </w:pPr>
+    </w:lvl>
+    <w:lvl w:ilvl="4" w:tplc="04190019" w:tentative="1">
+      <w:start w:val="1"/>
+      <w:numFmt w:val="lowerLetter"/>
+      <w:lvlText w:val="%5."/>
+      <w:lvlJc w:val="left"/>
+      <w:pPr>
+        <w:ind w:left="3600" w:hanging="360"/>
+      </w:pPr>
+    </w:lvl>
+    <w:lvl w:ilvl="5" w:tplc="0419001B" w:tentative="1">
+      <w:start w:val="1"/>
+      <w:numFmt w:val="lowerRoman"/>
+      <w:lvlText w:val="%6."/>
+      <w:lvlJc w:val="right"/>
+      <w:pPr>
+        <w:ind w:left="4320" w:hanging="180"/>
+      </w:pPr>
+    </w:lvl>
+    <w:lvl w:ilvl="6" w:tplc="0419000F" w:tentative="1">
+      <w:start w:val="1"/>
+      <w:numFmt w:val="decimal"/>
+      <w:lvlText w:val="%7."/>
+      <w:lvlJc w:val="left"/>
+      <w:pPr>
+        <w:ind w:left="5040" w:hanging="360"/>
+      </w:pPr>
+    </w:lvl>
+    <w:lvl w:ilvl="7" w:tplc="04190019" w:tentative="1">
+      <w:start w:val="1"/>
+      <w:numFmt w:val="lowerLetter"/>
+      <w:lvlText w:val="%8."/>
+      <w:lvlJc w:val="left"/>
+      <w:pPr>
+        <w:ind w:left="5760" w:hanging="360"/>
+      </w:pPr>
+    </w:lvl>
+    <w:lvl w:ilvl="8" w:tplc="0419001B" w:tentative="1">
+      <w:start w:val="1"/>
+      <w:numFmt w:val="lowerRoman"/>
+      <w:lvlText w:val="%9."/>
+      <w:lvlJc w:val="right"/>
+      <w:pPr>
+        <w:ind w:left="6480" w:hanging="180"/>
+      </w:pPr>
+    </w:lvl>
+  </w:abstractNum>
+  <w:abstractNum w:abstractNumId="7" w15:restartNumberingAfterBreak="0">
+    <w:nsid w:val="31501135"/>
+    <w:multiLevelType w:val="hybridMultilevel"/>
+    <w:tmpl w:val="61E06444"/>
+    <w:lvl w:ilvl="0" w:tplc="3E98AE9C">
+      <w:start w:val="2"/>
+      <w:numFmt w:val="decimal"/>
+      <w:lvlText w:val="%1"/>
+      <w:lvlJc w:val="left"/>
+      <w:pPr>
+        <w:ind w:left="1069" w:hanging="360"/>
+      </w:pPr>
+      <w:rPr>
+        <w:rFonts w:hint="default"/>
+      </w:rPr>
+    </w:lvl>
+    <w:lvl w:ilvl="1" w:tplc="04190019" w:tentative="1">
+      <w:start w:val="1"/>
+      <w:numFmt w:val="lowerLetter"/>
+      <w:lvlText w:val="%2."/>
+      <w:lvlJc w:val="left"/>
+      <w:pPr>
+        <w:ind w:left="1789" w:hanging="360"/>
+      </w:pPr>
+    </w:lvl>
+    <w:lvl w:ilvl="2" w:tplc="0419001B" w:tentative="1">
+      <w:start w:val="1"/>
+      <w:numFmt w:val="lowerRoman"/>
+      <w:lvlText w:val="%3."/>
+      <w:lvlJc w:val="right"/>
+      <w:pPr>
+        <w:ind w:left="2509" w:hanging="180"/>
+      </w:pPr>
+    </w:lvl>
+    <w:lvl w:ilvl="3" w:tplc="0419000F" w:tentative="1">
+      <w:start w:val="1"/>
+      <w:numFmt w:val="decimal"/>
+      <w:lvlText w:val="%4."/>
+      <w:lvlJc w:val="left"/>
+      <w:pPr>
+        <w:ind w:left="3229" w:hanging="360"/>
+      </w:pPr>
+    </w:lvl>
+    <w:lvl w:ilvl="4" w:tplc="04190019" w:tentative="1">
+      <w:start w:val="1"/>
+      <w:numFmt w:val="lowerLetter"/>
+      <w:lvlText w:val="%5."/>
+      <w:lvlJc w:val="left"/>
+      <w:pPr>
+        <w:ind w:left="3949" w:hanging="360"/>
+      </w:pPr>
+    </w:lvl>
+    <w:lvl w:ilvl="5" w:tplc="0419001B" w:tentative="1">
+      <w:start w:val="1"/>
+      <w:numFmt w:val="lowerRoman"/>
+      <w:lvlText w:val="%6."/>
+      <w:lvlJc w:val="right"/>
+      <w:pPr>
+        <w:ind w:left="4669" w:hanging="180"/>
+      </w:pPr>
+    </w:lvl>
+    <w:lvl w:ilvl="6" w:tplc="0419000F" w:tentative="1">
+      <w:start w:val="1"/>
+      <w:numFmt w:val="decimal"/>
+      <w:lvlText w:val="%7."/>
+      <w:lvlJc w:val="left"/>
+      <w:pPr>
+        <w:ind w:left="5389" w:hanging="360"/>
+      </w:pPr>
+    </w:lvl>
+    <w:lvl w:ilvl="7" w:tplc="04190019" w:tentative="1">
+      <w:start w:val="1"/>
+      <w:numFmt w:val="lowerLetter"/>
+      <w:lvlText w:val="%8."/>
+      <w:lvlJc w:val="left"/>
+      <w:pPr>
+        <w:ind w:left="6109" w:hanging="360"/>
+      </w:pPr>
+    </w:lvl>
+    <w:lvl w:ilvl="8" w:tplc="0419001B" w:tentative="1">
+      <w:start w:val="1"/>
+      <w:numFmt w:val="lowerRoman"/>
+      <w:lvlText w:val="%9."/>
+      <w:lvlJc w:val="right"/>
+      <w:pPr>
+        <w:ind w:left="6829" w:hanging="180"/>
+      </w:pPr>
+    </w:lvl>
+  </w:abstractNum>
+  <w:abstractNum w:abstractNumId="8" w15:restartNumberingAfterBreak="0">
+    <w:nsid w:val="34293E5E"/>
+    <w:multiLevelType w:val="hybridMultilevel"/>
+    <w:tmpl w:val="61E06444"/>
+    <w:lvl w:ilvl="0" w:tplc="3E98AE9C">
+      <w:start w:val="2"/>
+      <w:numFmt w:val="decimal"/>
+      <w:lvlText w:val="%1"/>
+      <w:lvlJc w:val="left"/>
+      <w:pPr>
+        <w:ind w:left="1069" w:hanging="360"/>
+      </w:pPr>
+      <w:rPr>
+        <w:rFonts w:hint="default"/>
+      </w:rPr>
+    </w:lvl>
+    <w:lvl w:ilvl="1" w:tplc="04190019" w:tentative="1">
+      <w:start w:val="1"/>
+      <w:numFmt w:val="lowerLetter"/>
+      <w:lvlText w:val="%2."/>
+      <w:lvlJc w:val="left"/>
+      <w:pPr>
+        <w:ind w:left="1789" w:hanging="360"/>
+      </w:pPr>
+    </w:lvl>
+    <w:lvl w:ilvl="2" w:tplc="0419001B" w:tentative="1">
+      <w:start w:val="1"/>
+      <w:numFmt w:val="lowerRoman"/>
+      <w:lvlText w:val="%3."/>
+      <w:lvlJc w:val="right"/>
+      <w:pPr>
+        <w:ind w:left="2509" w:hanging="180"/>
+      </w:pPr>
+    </w:lvl>
+    <w:lvl w:ilvl="3" w:tplc="0419000F" w:tentative="1">
+      <w:start w:val="1"/>
+      <w:numFmt w:val="decimal"/>
+      <w:lvlText w:val="%4."/>
+      <w:lvlJc w:val="left"/>
+      <w:pPr>
+        <w:ind w:left="3229" w:hanging="360"/>
+      </w:pPr>
+    </w:lvl>
+    <w:lvl w:ilvl="4" w:tplc="04190019" w:tentative="1">
+      <w:start w:val="1"/>
+      <w:numFmt w:val="lowerLetter"/>
+      <w:lvlText w:val="%5."/>
+      <w:lvlJc w:val="left"/>
+      <w:pPr>
+        <w:ind w:left="3949" w:hanging="360"/>
+      </w:pPr>
+    </w:lvl>
+    <w:lvl w:ilvl="5" w:tplc="0419001B" w:tentative="1">
+      <w:start w:val="1"/>
+      <w:numFmt w:val="lowerRoman"/>
+      <w:lvlText w:val="%6."/>
+      <w:lvlJc w:val="right"/>
+      <w:pPr>
+        <w:ind w:left="4669" w:hanging="180"/>
+      </w:pPr>
+    </w:lvl>
+    <w:lvl w:ilvl="6" w:tplc="0419000F" w:tentative="1">
+      <w:start w:val="1"/>
+      <w:numFmt w:val="decimal"/>
+      <w:lvlText w:val="%7."/>
+      <w:lvlJc w:val="left"/>
+      <w:pPr>
+        <w:ind w:left="5389" w:hanging="360"/>
+      </w:pPr>
+    </w:lvl>
+    <w:lvl w:ilvl="7" w:tplc="04190019" w:tentative="1">
+      <w:start w:val="1"/>
+      <w:numFmt w:val="lowerLetter"/>
+      <w:lvlText w:val="%8."/>
+      <w:lvlJc w:val="left"/>
+      <w:pPr>
+        <w:ind w:left="6109" w:hanging="360"/>
+      </w:pPr>
+    </w:lvl>
+    <w:lvl w:ilvl="8" w:tplc="0419001B" w:tentative="1">
+      <w:start w:val="1"/>
+      <w:numFmt w:val="lowerRoman"/>
+      <w:lvlText w:val="%9."/>
+      <w:lvlJc w:val="right"/>
+      <w:pPr>
+        <w:ind w:left="6829" w:hanging="180"/>
+      </w:pPr>
+    </w:lvl>
+  </w:abstractNum>
+  <w:abstractNum w:abstractNumId="9" w15:restartNumberingAfterBreak="0">
     <w:nsid w:val="387B02BA"/>
     <w:multiLevelType w:val="multilevel"/>
     <w:tmpl w:val="DE586934"/>
@@ -11870,7 +12810,7 @@
       </w:rPr>
     </w:lvl>
   </w:abstractNum>
-  <w:abstractNum w:abstractNumId="7" w15:restartNumberingAfterBreak="0">
+  <w:abstractNum w:abstractNumId="10" w15:restartNumberingAfterBreak="0">
     <w:nsid w:val="44860484"/>
     <w:multiLevelType w:val="hybridMultilevel"/>
     <w:tmpl w:val="757465FC"/>
@@ -11959,7 +12899,7 @@
       </w:pPr>
     </w:lvl>
   </w:abstractNum>
-  <w:abstractNum w:abstractNumId="8" w15:restartNumberingAfterBreak="0">
+  <w:abstractNum w:abstractNumId="11" w15:restartNumberingAfterBreak="0">
     <w:nsid w:val="58FD3535"/>
     <w:multiLevelType w:val="hybridMultilevel"/>
     <w:tmpl w:val="8EEED08A"/>
@@ -12048,7 +12988,7 @@
       </w:pPr>
     </w:lvl>
   </w:abstractNum>
-  <w:abstractNum w:abstractNumId="9" w15:restartNumberingAfterBreak="0">
+  <w:abstractNum w:abstractNumId="12" w15:restartNumberingAfterBreak="0">
     <w:nsid w:val="5AD033B5"/>
     <w:multiLevelType w:val="hybridMultilevel"/>
     <w:tmpl w:val="D9C282AA"/>
@@ -12161,7 +13101,7 @@
       </w:rPr>
     </w:lvl>
   </w:abstractNum>
-  <w:abstractNum w:abstractNumId="10" w15:restartNumberingAfterBreak="0">
+  <w:abstractNum w:abstractNumId="13" w15:restartNumberingAfterBreak="0">
     <w:nsid w:val="5F260585"/>
     <w:multiLevelType w:val="hybridMultilevel"/>
     <w:tmpl w:val="F02095B2"/>
@@ -12247,7 +13187,120 @@
       </w:pPr>
     </w:lvl>
   </w:abstractNum>
-  <w:abstractNum w:abstractNumId="11" w15:restartNumberingAfterBreak="0">
+  <w:abstractNum w:abstractNumId="14" w15:restartNumberingAfterBreak="0">
+    <w:nsid w:val="64376D5B"/>
+    <w:multiLevelType w:val="hybridMultilevel"/>
+    <w:tmpl w:val="2A5A19AA"/>
+    <w:lvl w:ilvl="0" w:tplc="04190001">
+      <w:start w:val="1"/>
+      <w:numFmt w:val="bullet"/>
+      <w:lvlText w:val=""/>
+      <w:lvlJc w:val="left"/>
+      <w:pPr>
+        <w:ind w:left="720" w:hanging="360"/>
+      </w:pPr>
+      <w:rPr>
+        <w:rFonts w:ascii="Symbol" w:hAnsi="Symbol" w:hint="default"/>
+      </w:rPr>
+    </w:lvl>
+    <w:lvl w:ilvl="1" w:tplc="04190003" w:tentative="1">
+      <w:start w:val="1"/>
+      <w:numFmt w:val="bullet"/>
+      <w:lvlText w:val="o"/>
+      <w:lvlJc w:val="left"/>
+      <w:pPr>
+        <w:ind w:left="1440" w:hanging="360"/>
+      </w:pPr>
+      <w:rPr>
+        <w:rFonts w:ascii="Courier New" w:hAnsi="Courier New" w:cs="Courier New" w:hint="default"/>
+      </w:rPr>
+    </w:lvl>
+    <w:lvl w:ilvl="2" w:tplc="04190005" w:tentative="1">
+      <w:start w:val="1"/>
+      <w:numFmt w:val="bullet"/>
+      <w:lvlText w:val=""/>
+      <w:lvlJc w:val="left"/>
+      <w:pPr>
+        <w:ind w:left="2160" w:hanging="360"/>
+      </w:pPr>
+      <w:rPr>
+        <w:rFonts w:ascii="Wingdings" w:hAnsi="Wingdings" w:hint="default"/>
+      </w:rPr>
+    </w:lvl>
+    <w:lvl w:ilvl="3" w:tplc="04190001" w:tentative="1">
+      <w:start w:val="1"/>
+      <w:numFmt w:val="bullet"/>
+      <w:lvlText w:val=""/>
+      <w:lvlJc w:val="left"/>
+      <w:pPr>
+        <w:ind w:left="2880" w:hanging="360"/>
+      </w:pPr>
+      <w:rPr>
+        <w:rFonts w:ascii="Symbol" w:hAnsi="Symbol" w:hint="default"/>
+      </w:rPr>
+    </w:lvl>
+    <w:lvl w:ilvl="4" w:tplc="04190003" w:tentative="1">
+      <w:start w:val="1"/>
+      <w:numFmt w:val="bullet"/>
+      <w:lvlText w:val="o"/>
+      <w:lvlJc w:val="left"/>
+      <w:pPr>
+        <w:ind w:left="3600" w:hanging="360"/>
+      </w:pPr>
+      <w:rPr>
+        <w:rFonts w:ascii="Courier New" w:hAnsi="Courier New" w:cs="Courier New" w:hint="default"/>
+      </w:rPr>
+    </w:lvl>
+    <w:lvl w:ilvl="5" w:tplc="04190005" w:tentative="1">
+      <w:start w:val="1"/>
+      <w:numFmt w:val="bullet"/>
+      <w:lvlText w:val=""/>
+      <w:lvlJc w:val="left"/>
+      <w:pPr>
+        <w:ind w:left="4320" w:hanging="360"/>
+      </w:pPr>
+      <w:rPr>
+        <w:rFonts w:ascii="Wingdings" w:hAnsi="Wingdings" w:hint="default"/>
+      </w:rPr>
+    </w:lvl>
+    <w:lvl w:ilvl="6" w:tplc="04190001" w:tentative="1">
+      <w:start w:val="1"/>
+      <w:numFmt w:val="bullet"/>
+      <w:lvlText w:val=""/>
+      <w:lvlJc w:val="left"/>
+      <w:pPr>
+        <w:ind w:left="5040" w:hanging="360"/>
+      </w:pPr>
+      <w:rPr>
+        <w:rFonts w:ascii="Symbol" w:hAnsi="Symbol" w:hint="default"/>
+      </w:rPr>
+    </w:lvl>
+    <w:lvl w:ilvl="7" w:tplc="04190003" w:tentative="1">
+      <w:start w:val="1"/>
+      <w:numFmt w:val="bullet"/>
+      <w:lvlText w:val="o"/>
+      <w:lvlJc w:val="left"/>
+      <w:pPr>
+        <w:ind w:left="5760" w:hanging="360"/>
+      </w:pPr>
+      <w:rPr>
+        <w:rFonts w:ascii="Courier New" w:hAnsi="Courier New" w:cs="Courier New" w:hint="default"/>
+      </w:rPr>
+    </w:lvl>
+    <w:lvl w:ilvl="8" w:tplc="04190005" w:tentative="1">
+      <w:start w:val="1"/>
+      <w:numFmt w:val="bullet"/>
+      <w:lvlText w:val=""/>
+      <w:lvlJc w:val="left"/>
+      <w:pPr>
+        <w:ind w:left="6480" w:hanging="360"/>
+      </w:pPr>
+      <w:rPr>
+        <w:rFonts w:ascii="Wingdings" w:hAnsi="Wingdings" w:hint="default"/>
+      </w:rPr>
+    </w:lvl>
+  </w:abstractNum>
+  <w:abstractNum w:abstractNumId="15" w15:restartNumberingAfterBreak="0">
     <w:nsid w:val="695B21DA"/>
     <w:multiLevelType w:val="multilevel"/>
     <w:tmpl w:val="0419001F"/>
@@ -12333,7 +13386,7 @@
       </w:pPr>
     </w:lvl>
   </w:abstractNum>
-  <w:abstractNum w:abstractNumId="12" w15:restartNumberingAfterBreak="0">
+  <w:abstractNum w:abstractNumId="16" w15:restartNumberingAfterBreak="0">
     <w:nsid w:val="700828C5"/>
     <w:multiLevelType w:val="multilevel"/>
     <w:tmpl w:val="8EF4B1BC"/>
@@ -12454,7 +13507,7 @@
       </w:rPr>
     </w:lvl>
   </w:abstractNum>
-  <w:abstractNum w:abstractNumId="13" w15:restartNumberingAfterBreak="0">
+  <w:abstractNum w:abstractNumId="17" w15:restartNumberingAfterBreak="0">
     <w:nsid w:val="711F0B42"/>
     <w:multiLevelType w:val="hybridMultilevel"/>
     <w:tmpl w:val="2EDAEE7E"/>
@@ -12567,7 +13620,7 @@
       </w:rPr>
     </w:lvl>
   </w:abstractNum>
-  <w:abstractNum w:abstractNumId="14" w15:restartNumberingAfterBreak="0">
+  <w:abstractNum w:abstractNumId="18" w15:restartNumberingAfterBreak="0">
     <w:nsid w:val="7CC3136A"/>
     <w:multiLevelType w:val="hybridMultilevel"/>
     <w:tmpl w:val="69542D02"/>
@@ -12656,8 +13709,121 @@
       </w:pPr>
     </w:lvl>
   </w:abstractNum>
+  <w:abstractNum w:abstractNumId="19" w15:restartNumberingAfterBreak="0">
+    <w:nsid w:val="7EC63D9C"/>
+    <w:multiLevelType w:val="hybridMultilevel"/>
+    <w:tmpl w:val="72827D0A"/>
+    <w:lvl w:ilvl="0" w:tplc="04190001">
+      <w:start w:val="1"/>
+      <w:numFmt w:val="bullet"/>
+      <w:lvlText w:val=""/>
+      <w:lvlJc w:val="left"/>
+      <w:pPr>
+        <w:ind w:left="1429" w:hanging="360"/>
+      </w:pPr>
+      <w:rPr>
+        <w:rFonts w:ascii="Symbol" w:hAnsi="Symbol" w:hint="default"/>
+      </w:rPr>
+    </w:lvl>
+    <w:lvl w:ilvl="1" w:tplc="04190003" w:tentative="1">
+      <w:start w:val="1"/>
+      <w:numFmt w:val="bullet"/>
+      <w:lvlText w:val="o"/>
+      <w:lvlJc w:val="left"/>
+      <w:pPr>
+        <w:ind w:left="2149" w:hanging="360"/>
+      </w:pPr>
+      <w:rPr>
+        <w:rFonts w:ascii="Courier New" w:hAnsi="Courier New" w:cs="Courier New" w:hint="default"/>
+      </w:rPr>
+    </w:lvl>
+    <w:lvl w:ilvl="2" w:tplc="04190005" w:tentative="1">
+      <w:start w:val="1"/>
+      <w:numFmt w:val="bullet"/>
+      <w:lvlText w:val=""/>
+      <w:lvlJc w:val="left"/>
+      <w:pPr>
+        <w:ind w:left="2869" w:hanging="360"/>
+      </w:pPr>
+      <w:rPr>
+        <w:rFonts w:ascii="Wingdings" w:hAnsi="Wingdings" w:hint="default"/>
+      </w:rPr>
+    </w:lvl>
+    <w:lvl w:ilvl="3" w:tplc="04190001" w:tentative="1">
+      <w:start w:val="1"/>
+      <w:numFmt w:val="bullet"/>
+      <w:lvlText w:val=""/>
+      <w:lvlJc w:val="left"/>
+      <w:pPr>
+        <w:ind w:left="3589" w:hanging="360"/>
+      </w:pPr>
+      <w:rPr>
+        <w:rFonts w:ascii="Symbol" w:hAnsi="Symbol" w:hint="default"/>
+      </w:rPr>
+    </w:lvl>
+    <w:lvl w:ilvl="4" w:tplc="04190003" w:tentative="1">
+      <w:start w:val="1"/>
+      <w:numFmt w:val="bullet"/>
+      <w:lvlText w:val="o"/>
+      <w:lvlJc w:val="left"/>
+      <w:pPr>
+        <w:ind w:left="4309" w:hanging="360"/>
+      </w:pPr>
+      <w:rPr>
+        <w:rFonts w:ascii="Courier New" w:hAnsi="Courier New" w:cs="Courier New" w:hint="default"/>
+      </w:rPr>
+    </w:lvl>
+    <w:lvl w:ilvl="5" w:tplc="04190005" w:tentative="1">
+      <w:start w:val="1"/>
+      <w:numFmt w:val="bullet"/>
+      <w:lvlText w:val=""/>
+      <w:lvlJc w:val="left"/>
+      <w:pPr>
+        <w:ind w:left="5029" w:hanging="360"/>
+      </w:pPr>
+      <w:rPr>
+        <w:rFonts w:ascii="Wingdings" w:hAnsi="Wingdings" w:hint="default"/>
+      </w:rPr>
+    </w:lvl>
+    <w:lvl w:ilvl="6" w:tplc="04190001" w:tentative="1">
+      <w:start w:val="1"/>
+      <w:numFmt w:val="bullet"/>
+      <w:lvlText w:val=""/>
+      <w:lvlJc w:val="left"/>
+      <w:pPr>
+        <w:ind w:left="5749" w:hanging="360"/>
+      </w:pPr>
+      <w:rPr>
+        <w:rFonts w:ascii="Symbol" w:hAnsi="Symbol" w:hint="default"/>
+      </w:rPr>
+    </w:lvl>
+    <w:lvl w:ilvl="7" w:tplc="04190003" w:tentative="1">
+      <w:start w:val="1"/>
+      <w:numFmt w:val="bullet"/>
+      <w:lvlText w:val="o"/>
+      <w:lvlJc w:val="left"/>
+      <w:pPr>
+        <w:ind w:left="6469" w:hanging="360"/>
+      </w:pPr>
+      <w:rPr>
+        <w:rFonts w:ascii="Courier New" w:hAnsi="Courier New" w:cs="Courier New" w:hint="default"/>
+      </w:rPr>
+    </w:lvl>
+    <w:lvl w:ilvl="8" w:tplc="04190005" w:tentative="1">
+      <w:start w:val="1"/>
+      <w:numFmt w:val="bullet"/>
+      <w:lvlText w:val=""/>
+      <w:lvlJc w:val="left"/>
+      <w:pPr>
+        <w:ind w:left="7189" w:hanging="360"/>
+      </w:pPr>
+      <w:rPr>
+        <w:rFonts w:ascii="Wingdings" w:hAnsi="Wingdings" w:hint="default"/>
+      </w:rPr>
+    </w:lvl>
+  </w:abstractNum>
   <w:num w:numId="1">
-    <w:abstractNumId w:val="12"/>
+    <w:abstractNumId w:val="16"/>
   </w:num>
   <w:num w:numId="2">
     <w:abstractNumId w:val="4"/>
@@ -12666,40 +13832,55 @@
     <w:abstractNumId w:val="2"/>
   </w:num>
   <w:num w:numId="4">
-    <w:abstractNumId w:val="11"/>
+    <w:abstractNumId w:val="15"/>
   </w:num>
   <w:num w:numId="5">
     <w:abstractNumId w:val="5"/>
   </w:num>
   <w:num w:numId="6">
-    <w:abstractNumId w:val="9"/>
+    <w:abstractNumId w:val="12"/>
   </w:num>
   <w:num w:numId="7">
     <w:abstractNumId w:val="3"/>
   </w:num>
   <w:num w:numId="8">
-    <w:abstractNumId w:val="6"/>
+    <w:abstractNumId w:val="9"/>
   </w:num>
   <w:num w:numId="9">
     <w:abstractNumId w:val="1"/>
   </w:num>
   <w:num w:numId="10">
-    <w:abstractNumId w:val="14"/>
+    <w:abstractNumId w:val="18"/>
   </w:num>
   <w:num w:numId="11">
-    <w:abstractNumId w:val="10"/>
+    <w:abstractNumId w:val="13"/>
   </w:num>
   <w:num w:numId="12">
     <w:abstractNumId w:val="0"/>
   </w:num>
   <w:num w:numId="13">
-    <w:abstractNumId w:val="13"/>
+    <w:abstractNumId w:val="17"/>
   </w:num>
   <w:num w:numId="14">
+    <w:abstractNumId w:val="10"/>
+  </w:num>
+  <w:num w:numId="15">
+    <w:abstractNumId w:val="11"/>
+  </w:num>
+  <w:num w:numId="16">
+    <w:abstractNumId w:val="19"/>
+  </w:num>
+  <w:num w:numId="17">
     <w:abstractNumId w:val="7"/>
   </w:num>
-  <w:num w:numId="15">
+  <w:num w:numId="18">
+    <w:abstractNumId w:val="14"/>
+  </w:num>
+  <w:num w:numId="19">
     <w:abstractNumId w:val="8"/>
+  </w:num>
+  <w:num w:numId="20">
+    <w:abstractNumId w:val="6"/>
   </w:num>
 </w:numbering>
 </file>
@@ -13869,10 +15050,6 @@
 </file>
 
 <file path=customXml/item1.xml><?xml version="1.0" encoding="utf-8"?>
-<b:Sources xmlns:b="http://schemas.openxmlformats.org/officeDocument/2006/bibliography" xmlns="http://schemas.openxmlformats.org/officeDocument/2006/bibliography" SelectedStyle="\APASixthEditionOfficeOnline.xsl" StyleName="APA" Version="6"/>
-</file>
-
-<file path=customXml/item2.xml><?xml version="1.0" encoding="utf-8"?>
 <ct:contentTypeSchema xmlns:ct="http://schemas.microsoft.com/office/2006/metadata/contentType" xmlns:ma="http://schemas.microsoft.com/office/2006/metadata/properties/metaAttributes" ct:_="" ma:_="" ma:contentTypeName="Документ" ma:contentTypeID="0x0101000B44C25CDE77514EAFB2795C1F43933E" ma:contentTypeVersion="0" ma:contentTypeDescription="Создание документа." ma:contentTypeScope="" ma:versionID="3959ffbb6d54f224b685db9dd414ce43">
   <xsd:schema xmlns:xsd="http://www.w3.org/2001/XMLSchema" xmlns:xs="http://www.w3.org/2001/XMLSchema" xmlns:p="http://schemas.microsoft.com/office/2006/metadata/properties" targetNamespace="http://schemas.microsoft.com/office/2006/metadata/properties" ma:root="true" ma:fieldsID="82fabbfca08c602fc194a16e91989008">
     <xsd:element name="properties">
@@ -13986,7 +15163,17 @@
 </ct:contentTypeSchema>
 </file>
 
+<file path=customXml/item2.xml><?xml version="1.0" encoding="utf-8"?>
+<b:Sources xmlns:b="http://schemas.openxmlformats.org/officeDocument/2006/bibliography" xmlns="http://schemas.openxmlformats.org/officeDocument/2006/bibliography" SelectedStyle="\APASixthEditionOfficeOnline.xsl" StyleName="APA" Version="6"/>
+</file>
+
 <file path=customXml/item3.xml><?xml version="1.0" encoding="utf-8"?>
+<p:properties xmlns:p="http://schemas.microsoft.com/office/2006/metadata/properties" xmlns:xsi="http://www.w3.org/2001/XMLSchema-instance" xmlns:pc="http://schemas.microsoft.com/office/infopath/2007/PartnerControls">
+  <documentManagement/>
+</p:properties>
+</file>
+
+<file path=customXml/item4.xml><?xml version="1.0" encoding="utf-8"?>
 <?mso-contentType ?>
 <FormTemplates xmlns="http://schemas.microsoft.com/sharepoint/v3/contenttype/forms">
   <Display>DocumentLibraryForm</Display>
@@ -13995,21 +15182,7 @@
 </FormTemplates>
 </file>
 
-<file path=customXml/item4.xml><?xml version="1.0" encoding="utf-8"?>
-<p:properties xmlns:p="http://schemas.microsoft.com/office/2006/metadata/properties" xmlns:xsi="http://www.w3.org/2001/XMLSchema-instance" xmlns:pc="http://schemas.microsoft.com/office/infopath/2007/PartnerControls">
-  <documentManagement/>
-</p:properties>
-</file>
-
 <file path=customXml/itemProps1.xml><?xml version="1.0" encoding="utf-8"?>
-<ds:datastoreItem xmlns:ds="http://schemas.openxmlformats.org/officeDocument/2006/customXml" ds:itemID="{4F051D69-64EC-2546-A926-0B5BFDFC9689}">
-  <ds:schemaRefs>
-    <ds:schemaRef ds:uri="http://schemas.openxmlformats.org/officeDocument/2006/bibliography"/>
-  </ds:schemaRefs>
-</ds:datastoreItem>
-</file>
-
-<file path=customXml/itemProps2.xml><?xml version="1.0" encoding="utf-8"?>
 <ds:datastoreItem xmlns:ds="http://schemas.openxmlformats.org/officeDocument/2006/customXml" ds:itemID="{E274228E-9FB9-499D-82EB-61F697FDFF70}">
   <ds:schemaRefs>
     <ds:schemaRef ds:uri="http://schemas.microsoft.com/office/2006/metadata/contentType"/>
@@ -14025,19 +15198,27 @@
 </ds:datastoreItem>
 </file>
 
-<file path=customXml/itemProps3.xml><?xml version="1.0" encoding="utf-8"?>
-<ds:datastoreItem xmlns:ds="http://schemas.openxmlformats.org/officeDocument/2006/customXml" ds:itemID="{D8C5468C-7B7A-422D-92CF-3BAF9CCE88A2}">
+<file path=customXml/itemProps2.xml><?xml version="1.0" encoding="utf-8"?>
+<ds:datastoreItem xmlns:ds="http://schemas.openxmlformats.org/officeDocument/2006/customXml" ds:itemID="{4F051D69-64EC-2546-A926-0B5BFDFC9689}">
   <ds:schemaRefs>
-    <ds:schemaRef ds:uri="http://schemas.microsoft.com/sharepoint/v3/contenttype/forms"/>
+    <ds:schemaRef ds:uri="http://schemas.openxmlformats.org/officeDocument/2006/bibliography"/>
   </ds:schemaRefs>
 </ds:datastoreItem>
 </file>
 
-<file path=customXml/itemProps4.xml><?xml version="1.0" encoding="utf-8"?>
+<file path=customXml/itemProps3.xml><?xml version="1.0" encoding="utf-8"?>
 <ds:datastoreItem xmlns:ds="http://schemas.openxmlformats.org/officeDocument/2006/customXml" ds:itemID="{8E26AD5C-6E9C-4880-9758-F00BD03C75D7}">
   <ds:schemaRefs>
     <ds:schemaRef ds:uri="http://schemas.microsoft.com/office/2006/metadata/properties"/>
     <ds:schemaRef ds:uri="http://schemas.microsoft.com/office/infopath/2007/PartnerControls"/>
   </ds:schemaRefs>
 </ds:datastoreItem>
+</file>
+
+<file path=customXml/itemProps4.xml><?xml version="1.0" encoding="utf-8"?>
+<ds:datastoreItem xmlns:ds="http://schemas.openxmlformats.org/officeDocument/2006/customXml" ds:itemID="{D8C5468C-7B7A-422D-92CF-3BAF9CCE88A2}">
+  <ds:schemaRefs>
+    <ds:schemaRef ds:uri="http://schemas.microsoft.com/sharepoint/v3/contenttype/forms"/>
+  </ds:schemaRefs>
+</ds:datastoreItem>
 </file>
</xml_diff>